<commit_message>
Actualizo Escenarios de calidad
</commit_message>
<xml_diff>
--- a/Documentacion/Escenarios de calidad.docx
+++ b/Documentacion/Escenarios de calidad.docx
@@ -216,7 +216,7 @@
               <w:jc w:val="center"/>
             </w:pPr>
             <w:r>
-              <w:t>Proceso de datos en el Extractor de preguntas.</w:t>
+              <w:t>Operario</w:t>
             </w:r>
           </w:p>
         </w:tc>
@@ -229,7 +229,7 @@
               <w:jc w:val="center"/>
             </w:pPr>
             <w:r>
-              <w:t>Procesado de datos</w:t>
+              <w:t>Ejecución del extractor de preguntas.</w:t>
             </w:r>
           </w:p>
         </w:tc>
@@ -319,7 +319,7 @@
               <w:jc w:val="center"/>
             </w:pPr>
             <w:r>
-              <w:t>Proceso de datos en el Almacenamiento de preguntas.</w:t>
+              <w:t>Operario</w:t>
             </w:r>
           </w:p>
         </w:tc>
@@ -332,7 +332,7 @@
               <w:jc w:val="center"/>
             </w:pPr>
             <w:r>
-              <w:t>Procesado de datos</w:t>
+              <w:t>Ejecución del almacenador de preguntas.</w:t>
             </w:r>
           </w:p>
         </w:tc>
@@ -743,78 +743,73 @@
             <w:r>
               <w:t>Operaciones internas</w:t>
             </w:r>
+          </w:p>
+        </w:tc>
+        <w:tc>
+          <w:tcPr>
+            <w:tcW w:w="1991" w:type="dxa"/>
+          </w:tcPr>
+          <w:p>
+            <w:pPr>
+              <w:jc w:val="center"/>
+            </w:pPr>
+            <w:r>
+              <w:t>Conversión de datos</w:t>
+            </w:r>
+          </w:p>
+        </w:tc>
+        <w:tc>
+          <w:tcPr>
+            <w:tcW w:w="1749" w:type="dxa"/>
+          </w:tcPr>
+          <w:p>
+            <w:pPr>
+              <w:jc w:val="center"/>
+            </w:pPr>
+            <w:r>
+              <w:t>Explotación</w:t>
+            </w:r>
+          </w:p>
+        </w:tc>
+        <w:tc>
+          <w:tcPr>
+            <w:tcW w:w="1749" w:type="dxa"/>
+          </w:tcPr>
+          <w:p>
+            <w:pPr>
+              <w:jc w:val="center"/>
+            </w:pPr>
+            <w:r>
+              <w:t>Procesador de preguntas.</w:t>
+            </w:r>
+          </w:p>
+        </w:tc>
+        <w:tc>
+          <w:tcPr>
+            <w:tcW w:w="1749" w:type="dxa"/>
+          </w:tcPr>
+          <w:p>
+            <w:pPr>
+              <w:jc w:val="center"/>
+            </w:pPr>
+            <w:r>
+              <w:t>Actualizar el log interno con las operaciones.</w:t>
+            </w:r>
+          </w:p>
+        </w:tc>
+        <w:tc>
+          <w:tcPr>
+            <w:tcW w:w="1975" w:type="dxa"/>
+          </w:tcPr>
+          <w:p>
+            <w:pPr>
+              <w:jc w:val="center"/>
+            </w:pPr>
+            <w:r>
+              <w:t>Con el log</w:t>
+            </w:r>
             <w:bookmarkStart w:id="0" w:name="_GoBack"/>
             <w:bookmarkEnd w:id="0"/>
-          </w:p>
-        </w:tc>
-        <w:tc>
-          <w:tcPr>
-            <w:tcW w:w="1991" w:type="dxa"/>
-          </w:tcPr>
-          <w:p>
-            <w:pPr>
-              <w:jc w:val="center"/>
-            </w:pPr>
-            <w:r>
-              <w:t>Conversión de datos</w:t>
-            </w:r>
-          </w:p>
-        </w:tc>
-        <w:tc>
-          <w:tcPr>
-            <w:tcW w:w="1749" w:type="dxa"/>
-          </w:tcPr>
-          <w:p>
-            <w:pPr>
-              <w:jc w:val="center"/>
-            </w:pPr>
-            <w:r>
-              <w:t>Explotación</w:t>
-            </w:r>
-          </w:p>
-        </w:tc>
-        <w:tc>
-          <w:tcPr>
-            <w:tcW w:w="1749" w:type="dxa"/>
-          </w:tcPr>
-          <w:p>
-            <w:pPr>
-              <w:jc w:val="center"/>
-            </w:pPr>
-            <w:r>
-              <w:t>Procesador de preguntas.</w:t>
-            </w:r>
-          </w:p>
-        </w:tc>
-        <w:tc>
-          <w:tcPr>
-            <w:tcW w:w="1749" w:type="dxa"/>
-          </w:tcPr>
-          <w:p>
-            <w:pPr>
-              <w:jc w:val="center"/>
-            </w:pPr>
-            <w:r>
-              <w:t>Actualizar el log interno con las operaciones.</w:t>
-            </w:r>
-          </w:p>
-        </w:tc>
-        <w:tc>
-          <w:tcPr>
-            <w:tcW w:w="1975" w:type="dxa"/>
-          </w:tcPr>
-          <w:p>
-            <w:pPr>
-              <w:jc w:val="center"/>
-            </w:pPr>
-            <w:r>
-              <w:t xml:space="preserve">Con el </w:t>
-            </w:r>
-            <w:proofErr w:type="spellStart"/>
-            <w:r>
-              <w:t>log</w:t>
-            </w:r>
-            <w:proofErr w:type="spellEnd"/>
             <w:r>
               <w:t xml:space="preserve"> puede verse las operaciones realizadas.</w:t>
             </w:r>
@@ -919,7 +914,11 @@
               <w:jc w:val="center"/>
             </w:pPr>
             <w:r>
-              <w:t>Se puede definir el nombre de ficheros de entrada y salida y elegir el formato.</w:t>
+              <w:t xml:space="preserve">Se puede definir el nombre de ficheros </w:t>
+            </w:r>
+            <w:r>
+              <w:lastRenderedPageBreak/>
+              <w:t>de entrada y salida y elegir el formato.</w:t>
             </w:r>
           </w:p>
         </w:tc>
@@ -932,6 +931,7 @@
               <w:jc w:val="center"/>
             </w:pPr>
             <w:r>
+              <w:lastRenderedPageBreak/>
               <w:t>AT006</w:t>
             </w:r>
           </w:p>

</xml_diff>